<commit_message>
control by master pom.xml
</commit_message>
<xml_diff>
--- a/instruction_to_run_for_intellij.docx
+++ b/instruction_to_run_for_intellij.docx
@@ -611,20 +611,17 @@
           <w:b/>
           <w:bCs/>
         </w:rPr>
-        <w:t>WSG</w:t>
-      </w:r>
-    </w:p>
-    <w:p/>
-    <w:p>
-      <w:r>
-        <w:rPr>
-          <w:noProof/>
-        </w:rPr>
+        <w:t>game-modules</w:t>
+      </w:r>
+    </w:p>
+    <w:p/>
+    <w:p>
+      <w:r>
         <w:drawing>
-          <wp:inline distT="0" distB="0" distL="0" distR="0" wp14:anchorId="3F1BD8A2" wp14:editId="2A5286B6">
-            <wp:extent cx="4715533" cy="6392167"/>
-            <wp:effectExtent l="0" t="0" r="8890" b="8890"/>
-            <wp:docPr id="7" name="Obraz 7"/>
+          <wp:inline distT="0" distB="0" distL="0" distR="0" wp14:anchorId="6638EC74" wp14:editId="5E36C7E8">
+            <wp:extent cx="5972810" cy="7271385"/>
+            <wp:effectExtent l="0" t="0" r="8890" b="5715"/>
+            <wp:docPr id="23" name="Obraz 23"/>
             <wp:cNvGraphicFramePr>
               <a:graphicFrameLocks xmlns:a="http://schemas.openxmlformats.org/drawingml/2006/main" noChangeAspect="1"/>
             </wp:cNvGraphicFramePr>
@@ -644,7 +641,7 @@
                   <pic:spPr>
                     <a:xfrm>
                       <a:off x="0" y="0"/>
-                      <a:ext cx="4715533" cy="6392167"/>
+                      <a:ext cx="5972810" cy="7271385"/>
                     </a:xfrm>
                     <a:prstGeom prst="rect">
                       <a:avLst/>
@@ -666,20 +663,20 @@
         <w:t>9</w:t>
       </w:r>
       <w:r>
-        <w:t>. Import Maven</w:t>
-      </w:r>
-    </w:p>
-    <w:p/>
-    <w:p>
-      <w:r>
-        <w:rPr>
-          <w:noProof/>
-        </w:rPr>
+        <w:t xml:space="preserve">. </w:t>
+      </w:r>
+      <w:r>
+        <w:t>open as Project</w:t>
+      </w:r>
+    </w:p>
+    <w:p/>
+    <w:p>
+      <w:r>
         <w:drawing>
-          <wp:inline distT="0" distB="0" distL="0" distR="0" wp14:anchorId="53A01E98" wp14:editId="77B43C33">
-            <wp:extent cx="5972810" cy="5253355"/>
-            <wp:effectExtent l="0" t="0" r="8890" b="4445"/>
-            <wp:docPr id="9" name="Obraz 9"/>
+          <wp:inline distT="0" distB="0" distL="0" distR="0" wp14:anchorId="63597525" wp14:editId="79EFEC1F">
+            <wp:extent cx="3143689" cy="1143160"/>
+            <wp:effectExtent l="0" t="0" r="0" b="0"/>
+            <wp:docPr id="24" name="Obraz 24"/>
             <wp:cNvGraphicFramePr>
               <a:graphicFrameLocks xmlns:a="http://schemas.openxmlformats.org/drawingml/2006/main" noChangeAspect="1"/>
             </wp:cNvGraphicFramePr>
@@ -699,7 +696,7 @@
                   <pic:spPr>
                     <a:xfrm>
                       <a:off x="0" y="0"/>
-                      <a:ext cx="5972810" cy="5253355"/>
+                      <a:ext cx="3143689" cy="1143160"/>
                     </a:xfrm>
                     <a:prstGeom prst="rect">
                       <a:avLst/>
@@ -721,25 +718,35 @@
     <w:p/>
     <w:p/>
     <w:p/>
+    <w:p/>
+    <w:p/>
+    <w:p/>
+    <w:p/>
+    <w:p/>
+    <w:p/>
+    <w:p/>
+    <w:p/>
+    <w:p/>
+    <w:p/>
     <w:p>
       <w:r>
         <w:t>10</w:t>
       </w:r>
       <w:r>
-        <w:t>. Open File -&gt; Project Structure</w:t>
-      </w:r>
-    </w:p>
-    <w:p/>
-    <w:p>
-      <w:r>
-        <w:rPr>
-          <w:noProof/>
-        </w:rPr>
+        <w:t xml:space="preserve">. </w:t>
+      </w:r>
+      <w:r>
+        <w:t>project has been created</w:t>
+      </w:r>
+    </w:p>
+    <w:p/>
+    <w:p>
+      <w:r>
         <w:drawing>
-          <wp:inline distT="0" distB="0" distL="0" distR="0" wp14:anchorId="00EBCE45" wp14:editId="7154D526">
-            <wp:extent cx="4286848" cy="4591691"/>
-            <wp:effectExtent l="0" t="0" r="0" b="0"/>
-            <wp:docPr id="8" name="Obraz 8"/>
+          <wp:inline distT="0" distB="0" distL="0" distR="0" wp14:anchorId="7FA6B840" wp14:editId="46C9727D">
+            <wp:extent cx="5972810" cy="4934585"/>
+            <wp:effectExtent l="0" t="0" r="8890" b="0"/>
+            <wp:docPr id="25" name="Obraz 25"/>
             <wp:cNvGraphicFramePr>
               <a:graphicFrameLocks xmlns:a="http://schemas.openxmlformats.org/drawingml/2006/main" noChangeAspect="1"/>
             </wp:cNvGraphicFramePr>
@@ -759,7 +766,7 @@
                   <pic:spPr>
                     <a:xfrm>
                       <a:off x="0" y="0"/>
-                      <a:ext cx="4286848" cy="4591691"/>
+                      <a:ext cx="5972810" cy="4934585"/>
                     </a:xfrm>
                     <a:prstGeom prst="rect">
                       <a:avLst/>
@@ -783,25 +790,18 @@
     <w:p/>
     <w:p>
       <w:r>
-        <w:t>1</w:t>
-      </w:r>
-      <w:r>
-        <w:t>1</w:t>
-      </w:r>
-      <w:r>
-        <w:t>. Select Module</w:t>
-      </w:r>
-    </w:p>
-    <w:p>
-      <w:r>
-        <w:rPr>
-          <w:noProof/>
-        </w:rPr>
+        <w:t xml:space="preserve">11. game-module -&gt; clean </w:t>
+      </w:r>
+    </w:p>
+    <w:p/>
+    <w:p/>
+    <w:p>
+      <w:r>
         <w:drawing>
-          <wp:inline distT="0" distB="0" distL="0" distR="0" wp14:anchorId="0E34A45F" wp14:editId="45B95DA9">
-            <wp:extent cx="5972810" cy="4756785"/>
-            <wp:effectExtent l="0" t="0" r="8890" b="5715"/>
-            <wp:docPr id="10" name="Obraz 10"/>
+          <wp:inline distT="0" distB="0" distL="0" distR="0" wp14:anchorId="1474C45C" wp14:editId="7A2877A1">
+            <wp:extent cx="5972810" cy="2858770"/>
+            <wp:effectExtent l="0" t="0" r="8890" b="0"/>
+            <wp:docPr id="26" name="Obraz 26"/>
             <wp:cNvGraphicFramePr>
               <a:graphicFrameLocks xmlns:a="http://schemas.openxmlformats.org/drawingml/2006/main" noChangeAspect="1"/>
             </wp:cNvGraphicFramePr>
@@ -821,7 +821,7 @@
                   <pic:spPr>
                     <a:xfrm>
                       <a:off x="0" y="0"/>
-                      <a:ext cx="5972810" cy="4756785"/>
+                      <a:ext cx="5972810" cy="2858770"/>
                     </a:xfrm>
                     <a:prstGeom prst="rect">
                       <a:avLst/>
@@ -846,27 +846,28 @@
     <w:p/>
     <w:p/>
     <w:p/>
-    <w:p>
-      <w:r>
-        <w:t>1</w:t>
-      </w:r>
-      <w:r>
-        <w:t>2</w:t>
-      </w:r>
-      <w:r>
-        <w:t>. import module</w:t>
-      </w:r>
-    </w:p>
-    <w:p>
-      <w:r>
-        <w:rPr>
-          <w:noProof/>
-        </w:rPr>
+    <w:p/>
+    <w:p/>
+    <w:p>
+      <w:r>
+        <w:lastRenderedPageBreak/>
+        <w:t xml:space="preserve">12. </w:t>
+      </w:r>
+      <w:r>
+        <w:t xml:space="preserve">game-module -&gt; clean </w:t>
+      </w:r>
+      <w:r>
+        <w:t xml:space="preserve">install </w:t>
+      </w:r>
+    </w:p>
+    <w:p/>
+    <w:p>
+      <w:r>
         <w:drawing>
-          <wp:inline distT="0" distB="0" distL="0" distR="0" wp14:anchorId="257E2A90" wp14:editId="5A58EB1C">
-            <wp:extent cx="5972810" cy="5007610"/>
-            <wp:effectExtent l="0" t="0" r="8890" b="2540"/>
-            <wp:docPr id="11" name="Obraz 11"/>
+          <wp:inline distT="0" distB="0" distL="0" distR="0" wp14:anchorId="2B3D5B4B" wp14:editId="6BE41633">
+            <wp:extent cx="5172797" cy="4382112"/>
+            <wp:effectExtent l="0" t="0" r="8890" b="0"/>
+            <wp:docPr id="27" name="Obraz 27"/>
             <wp:cNvGraphicFramePr>
               <a:graphicFrameLocks xmlns:a="http://schemas.openxmlformats.org/drawingml/2006/main" noChangeAspect="1"/>
             </wp:cNvGraphicFramePr>
@@ -886,7 +887,7 @@
                   <pic:spPr>
                     <a:xfrm>
                       <a:off x="0" y="0"/>
-                      <a:ext cx="5972810" cy="5007610"/>
+                      <a:ext cx="5172797" cy="4382112"/>
                     </a:xfrm>
                     <a:prstGeom prst="rect">
                       <a:avLst/>
@@ -909,42 +910,20 @@
     <w:p/>
     <w:p/>
     <w:p/>
-    <w:p>
-      <w:r>
-        <w:t>1</w:t>
-      </w:r>
-      <w:r>
-        <w:t>3</w:t>
-      </w:r>
-      <w:r>
-        <w:t xml:space="preserve">. Import Maven </w:t>
-      </w:r>
-      <w:r>
-        <w:t xml:space="preserve">for </w:t>
-      </w:r>
-      <w:r>
-        <w:rPr>
-          <w:b/>
-          <w:bCs/>
-        </w:rPr>
-        <w:t>ceg</w:t>
-      </w:r>
-      <w:r>
-        <w:t xml:space="preserve"> directory</w:t>
-      </w:r>
-    </w:p>
-    <w:p/>
-    <w:p/>
-    <w:p>
-      <w:r>
-        <w:rPr>
-          <w:noProof/>
-        </w:rPr>
+    <w:p/>
+    <w:p/>
+    <w:p>
+      <w:r>
+        <w:t>13. structure has been created</w:t>
+      </w:r>
+    </w:p>
+    <w:p>
+      <w:r>
         <w:drawing>
-          <wp:inline distT="0" distB="0" distL="0" distR="0" wp14:anchorId="73E7684D" wp14:editId="5AB7688F">
-            <wp:extent cx="5972810" cy="6048375"/>
-            <wp:effectExtent l="0" t="0" r="8890" b="9525"/>
-            <wp:docPr id="14" name="Obraz 14"/>
+          <wp:inline distT="0" distB="0" distL="0" distR="0" wp14:anchorId="3B0402E3" wp14:editId="1016B10A">
+            <wp:extent cx="4690846" cy="5943600"/>
+            <wp:effectExtent l="0" t="0" r="0" b="0"/>
+            <wp:docPr id="28" name="Obraz 28"/>
             <wp:cNvGraphicFramePr>
               <a:graphicFrameLocks xmlns:a="http://schemas.openxmlformats.org/drawingml/2006/main" noChangeAspect="1"/>
             </wp:cNvGraphicFramePr>
@@ -964,7 +943,7 @@
                   <pic:spPr>
                     <a:xfrm>
                       <a:off x="0" y="0"/>
-                      <a:ext cx="5972810" cy="6048375"/>
+                      <a:ext cx="4699526" cy="5954598"/>
                     </a:xfrm>
                     <a:prstGeom prst="rect">
                       <a:avLst/>
@@ -981,16 +960,22 @@
     <w:p/>
     <w:p/>
     <w:p/>
-    <w:p>
-      <w:r>
-        <w:rPr>
-          <w:noProof/>
-        </w:rPr>
+    <w:p/>
+    <w:p/>
+    <w:p/>
+    <w:p>
+      <w:r>
+        <w:t>14. run program</w:t>
+      </w:r>
+    </w:p>
+    <w:p/>
+    <w:p>
+      <w:r>
         <w:drawing>
-          <wp:inline distT="0" distB="0" distL="0" distR="0" wp14:anchorId="14323D18" wp14:editId="4F08E0F3">
-            <wp:extent cx="5972810" cy="4810125"/>
-            <wp:effectExtent l="0" t="0" r="8890" b="9525"/>
-            <wp:docPr id="12" name="Obraz 12"/>
+          <wp:inline distT="0" distB="0" distL="0" distR="0" wp14:anchorId="1F638B00" wp14:editId="33D4A386">
+            <wp:extent cx="5972810" cy="4502150"/>
+            <wp:effectExtent l="0" t="0" r="8890" b="0"/>
+            <wp:docPr id="29" name="Obraz 29"/>
             <wp:cNvGraphicFramePr>
               <a:graphicFrameLocks xmlns:a="http://schemas.openxmlformats.org/drawingml/2006/main" noChangeAspect="1"/>
             </wp:cNvGraphicFramePr>
@@ -1010,7 +995,7 @@
                   <pic:spPr>
                     <a:xfrm>
                       <a:off x="0" y="0"/>
-                      <a:ext cx="5972810" cy="4810125"/>
+                      <a:ext cx="5972810" cy="4502150"/>
                     </a:xfrm>
                     <a:prstGeom prst="rect">
                       <a:avLst/>
@@ -1024,349 +1009,6 @@
       </w:r>
     </w:p>
     <w:p/>
-    <w:p/>
-    <w:p/>
-    <w:p/>
-    <w:p/>
-    <w:p/>
-    <w:p/>
-    <w:p/>
-    <w:p/>
-    <w:p/>
-    <w:p>
-      <w:r>
-        <w:lastRenderedPageBreak/>
-        <w:t xml:space="preserve">14. mark [Source] for </w:t>
-      </w:r>
-      <w:r>
-        <w:rPr>
-          <w:b/>
-          <w:bCs/>
-        </w:rPr>
-        <w:t>ceg</w:t>
-      </w:r>
-      <w:r>
-        <w:t xml:space="preserve"> and </w:t>
-      </w:r>
-      <w:r>
-        <w:rPr>
-          <w:b/>
-          <w:bCs/>
-        </w:rPr>
-        <w:t>wsg</w:t>
-      </w:r>
-    </w:p>
-    <w:p/>
-    <w:p>
-      <w:r>
-        <w:rPr>
-          <w:noProof/>
-        </w:rPr>
-        <w:drawing>
-          <wp:inline distT="0" distB="0" distL="0" distR="0" wp14:anchorId="2E40266C" wp14:editId="63AB91FE">
-            <wp:extent cx="5972810" cy="4852670"/>
-            <wp:effectExtent l="0" t="0" r="8890" b="5080"/>
-            <wp:docPr id="15" name="Obraz 15"/>
-            <wp:cNvGraphicFramePr>
-              <a:graphicFrameLocks xmlns:a="http://schemas.openxmlformats.org/drawingml/2006/main" noChangeAspect="1"/>
-            </wp:cNvGraphicFramePr>
-            <a:graphic xmlns:a="http://schemas.openxmlformats.org/drawingml/2006/main">
-              <a:graphicData uri="http://schemas.openxmlformats.org/drawingml/2006/picture">
-                <pic:pic xmlns:pic="http://schemas.openxmlformats.org/drawingml/2006/picture">
-                  <pic:nvPicPr>
-                    <pic:cNvPr id="1" name=""/>
-                    <pic:cNvPicPr/>
-                  </pic:nvPicPr>
-                  <pic:blipFill>
-                    <a:blip r:embed="rId21"/>
-                    <a:stretch>
-                      <a:fillRect/>
-                    </a:stretch>
-                  </pic:blipFill>
-                  <pic:spPr>
-                    <a:xfrm>
-                      <a:off x="0" y="0"/>
-                      <a:ext cx="5972810" cy="4852670"/>
-                    </a:xfrm>
-                    <a:prstGeom prst="rect">
-                      <a:avLst/>
-                    </a:prstGeom>
-                  </pic:spPr>
-                </pic:pic>
-              </a:graphicData>
-            </a:graphic>
-          </wp:inline>
-        </w:drawing>
-      </w:r>
-    </w:p>
-    <w:p/>
-    <w:p/>
-    <w:p/>
-    <w:p/>
-    <w:p/>
-    <w:p/>
-    <w:p/>
-    <w:p/>
-    <w:p/>
-    <w:p/>
-    <w:p>
-      <w:r>
-        <w:t>15. Project should looks like this:</w:t>
-      </w:r>
-    </w:p>
-    <w:p/>
-    <w:p>
-      <w:r>
-        <w:rPr>
-          <w:noProof/>
-        </w:rPr>
-        <w:drawing>
-          <wp:inline distT="0" distB="0" distL="0" distR="0" wp14:anchorId="5FF93FA2" wp14:editId="297643DC">
-            <wp:extent cx="5972810" cy="2635885"/>
-            <wp:effectExtent l="0" t="0" r="8890" b="0"/>
-            <wp:docPr id="21" name="Obraz 21"/>
-            <wp:cNvGraphicFramePr>
-              <a:graphicFrameLocks xmlns:a="http://schemas.openxmlformats.org/drawingml/2006/main" noChangeAspect="1"/>
-            </wp:cNvGraphicFramePr>
-            <a:graphic xmlns:a="http://schemas.openxmlformats.org/drawingml/2006/main">
-              <a:graphicData uri="http://schemas.openxmlformats.org/drawingml/2006/picture">
-                <pic:pic xmlns:pic="http://schemas.openxmlformats.org/drawingml/2006/picture">
-                  <pic:nvPicPr>
-                    <pic:cNvPr id="1" name=""/>
-                    <pic:cNvPicPr/>
-                  </pic:nvPicPr>
-                  <pic:blipFill>
-                    <a:blip r:embed="rId22"/>
-                    <a:stretch>
-                      <a:fillRect/>
-                    </a:stretch>
-                  </pic:blipFill>
-                  <pic:spPr>
-                    <a:xfrm>
-                      <a:off x="0" y="0"/>
-                      <a:ext cx="5972810" cy="2635885"/>
-                    </a:xfrm>
-                    <a:prstGeom prst="rect">
-                      <a:avLst/>
-                    </a:prstGeom>
-                  </pic:spPr>
-                </pic:pic>
-              </a:graphicData>
-            </a:graphic>
-          </wp:inline>
-        </w:drawing>
-      </w:r>
-    </w:p>
-    <w:p/>
-    <w:p/>
-    <w:p/>
-    <w:p/>
-    <w:p/>
-    <w:p/>
-    <w:p/>
-    <w:p/>
-    <w:p/>
-    <w:p/>
-    <w:p/>
-    <w:p/>
-    <w:p/>
-    <w:p/>
-    <w:p/>
-    <w:p/>
-    <w:p>
-      <w:r>
-        <w:lastRenderedPageBreak/>
-        <w:t xml:space="preserve">15. For </w:t>
-      </w:r>
-      <w:r>
-        <w:rPr>
-          <w:b/>
-          <w:bCs/>
-        </w:rPr>
-        <w:t>wsg</w:t>
-      </w:r>
-      <w:r>
-        <w:t xml:space="preserve"> project press “Clean” for tab Maven</w:t>
-      </w:r>
-    </w:p>
-    <w:p>
-      <w:r>
-        <w:rPr>
-          <w:noProof/>
-        </w:rPr>
-        <w:drawing>
-          <wp:inline distT="0" distB="0" distL="0" distR="0" wp14:anchorId="522C0D82" wp14:editId="3A74CDCE">
-            <wp:extent cx="5972810" cy="5278120"/>
-            <wp:effectExtent l="0" t="0" r="8890" b="0"/>
-            <wp:docPr id="16" name="Obraz 16"/>
-            <wp:cNvGraphicFramePr>
-              <a:graphicFrameLocks xmlns:a="http://schemas.openxmlformats.org/drawingml/2006/main" noChangeAspect="1"/>
-            </wp:cNvGraphicFramePr>
-            <a:graphic xmlns:a="http://schemas.openxmlformats.org/drawingml/2006/main">
-              <a:graphicData uri="http://schemas.openxmlformats.org/drawingml/2006/picture">
-                <pic:pic xmlns:pic="http://schemas.openxmlformats.org/drawingml/2006/picture">
-                  <pic:nvPicPr>
-                    <pic:cNvPr id="1" name=""/>
-                    <pic:cNvPicPr/>
-                  </pic:nvPicPr>
-                  <pic:blipFill>
-                    <a:blip r:embed="rId23"/>
-                    <a:stretch>
-                      <a:fillRect/>
-                    </a:stretch>
-                  </pic:blipFill>
-                  <pic:spPr>
-                    <a:xfrm>
-                      <a:off x="0" y="0"/>
-                      <a:ext cx="5972810" cy="5278120"/>
-                    </a:xfrm>
-                    <a:prstGeom prst="rect">
-                      <a:avLst/>
-                    </a:prstGeom>
-                  </pic:spPr>
-                </pic:pic>
-              </a:graphicData>
-            </a:graphic>
-          </wp:inline>
-        </w:drawing>
-      </w:r>
-    </w:p>
-    <w:p/>
-    <w:p/>
-    <w:p/>
-    <w:p/>
-    <w:p/>
-    <w:p/>
-    <w:p/>
-    <w:p/>
-    <w:p/>
-    <w:p/>
-    <w:p>
-      <w:r>
-        <w:t xml:space="preserve">16. For </w:t>
-      </w:r>
-      <w:r>
-        <w:rPr>
-          <w:b/>
-          <w:bCs/>
-        </w:rPr>
-        <w:t>wsg</w:t>
-      </w:r>
-      <w:r>
-        <w:t xml:space="preserve"> project press “install” for tab Maven</w:t>
-      </w:r>
-    </w:p>
-    <w:p/>
-    <w:p>
-      <w:r>
-        <w:rPr>
-          <w:noProof/>
-        </w:rPr>
-        <w:drawing>
-          <wp:inline distT="0" distB="0" distL="0" distR="0" wp14:anchorId="096D7E8B" wp14:editId="377550B5">
-            <wp:extent cx="5972810" cy="4617720"/>
-            <wp:effectExtent l="0" t="0" r="8890" b="0"/>
-            <wp:docPr id="17" name="Obraz 17"/>
-            <wp:cNvGraphicFramePr>
-              <a:graphicFrameLocks xmlns:a="http://schemas.openxmlformats.org/drawingml/2006/main" noChangeAspect="1"/>
-            </wp:cNvGraphicFramePr>
-            <a:graphic xmlns:a="http://schemas.openxmlformats.org/drawingml/2006/main">
-              <a:graphicData uri="http://schemas.openxmlformats.org/drawingml/2006/picture">
-                <pic:pic xmlns:pic="http://schemas.openxmlformats.org/drawingml/2006/picture">
-                  <pic:nvPicPr>
-                    <pic:cNvPr id="1" name=""/>
-                    <pic:cNvPicPr/>
-                  </pic:nvPicPr>
-                  <pic:blipFill>
-                    <a:blip r:embed="rId24"/>
-                    <a:stretch>
-                      <a:fillRect/>
-                    </a:stretch>
-                  </pic:blipFill>
-                  <pic:spPr>
-                    <a:xfrm>
-                      <a:off x="0" y="0"/>
-                      <a:ext cx="5972810" cy="4617720"/>
-                    </a:xfrm>
-                    <a:prstGeom prst="rect">
-                      <a:avLst/>
-                    </a:prstGeom>
-                  </pic:spPr>
-                </pic:pic>
-              </a:graphicData>
-            </a:graphic>
-          </wp:inline>
-        </w:drawing>
-      </w:r>
-    </w:p>
-    <w:p/>
-    <w:p/>
-    <w:p/>
-    <w:p/>
-    <w:p/>
-    <w:p/>
-    <w:p/>
-    <w:p/>
-    <w:p/>
-    <w:p>
-      <w:r>
-        <w:lastRenderedPageBreak/>
-        <w:t>17. Start debug</w:t>
-      </w:r>
-    </w:p>
-    <w:p/>
-    <w:p>
-      <w:r>
-        <w:rPr>
-          <w:noProof/>
-        </w:rPr>
-        <w:drawing>
-          <wp:inline distT="0" distB="0" distL="0" distR="0" wp14:anchorId="6B7EC868" wp14:editId="7495E2C6">
-            <wp:extent cx="5972810" cy="2896235"/>
-            <wp:effectExtent l="0" t="0" r="8890" b="0"/>
-            <wp:docPr id="22" name="Obraz 22"/>
-            <wp:cNvGraphicFramePr>
-              <a:graphicFrameLocks xmlns:a="http://schemas.openxmlformats.org/drawingml/2006/main" noChangeAspect="1"/>
-            </wp:cNvGraphicFramePr>
-            <a:graphic xmlns:a="http://schemas.openxmlformats.org/drawingml/2006/main">
-              <a:graphicData uri="http://schemas.openxmlformats.org/drawingml/2006/picture">
-                <pic:pic xmlns:pic="http://schemas.openxmlformats.org/drawingml/2006/picture">
-                  <pic:nvPicPr>
-                    <pic:cNvPr id="1" name=""/>
-                    <pic:cNvPicPr/>
-                  </pic:nvPicPr>
-                  <pic:blipFill>
-                    <a:blip r:embed="rId25"/>
-                    <a:stretch>
-                      <a:fillRect/>
-                    </a:stretch>
-                  </pic:blipFill>
-                  <pic:spPr>
-                    <a:xfrm>
-                      <a:off x="0" y="0"/>
-                      <a:ext cx="5972810" cy="2896235"/>
-                    </a:xfrm>
-                    <a:prstGeom prst="rect">
-                      <a:avLst/>
-                    </a:prstGeom>
-                  </pic:spPr>
-                </pic:pic>
-              </a:graphicData>
-            </a:graphic>
-          </wp:inline>
-        </w:drawing>
-      </w:r>
-    </w:p>
-    <w:p/>
-    <w:p/>
-    <w:p/>
-    <w:p/>
-    <w:p/>
-    <w:p>
-      <w:r>
-        <w:t>End.</w:t>
-      </w:r>
-    </w:p>
     <w:sectPr>
       <w:pgSz w:w="12240" w:h="15840"/>
       <w:pgMar w:top="1417" w:right="1417" w:bottom="1417" w:left="1417" w:header="720" w:footer="720" w:gutter="0"/>

</xml_diff>